<commit_message>
Up to date. Also, Added error handling to probabilityTree.
</commit_message>
<xml_diff>
--- a/Documentation/Thesis.docx
+++ b/Documentation/Thesis.docx
@@ -1716,28 +1716,9 @@
     <w:p>
       <w:pPr>
         <w:pStyle w:val="Normal"/>
-        <w:spacing w:lineRule="auto" w:line="480"/>
-        <w:rPr>
-          <w:rFonts w:ascii="Arial" w:hAnsi="Arial" w:cs="Arial"/>
-          <w:sz w:val="24"/>
-        </w:rPr>
-      </w:pPr>
-      <w:r>
-        <w:rPr>
-          <w:rFonts w:cs="Arial" w:ascii="Arial" w:hAnsi="Arial"/>
-          <w:sz w:val="24"/>
-        </w:rPr>
-      </w:r>
-    </w:p>
-    <w:p>
-      <w:pPr>
-        <w:pStyle w:val="Normal"/>
-        <w:spacing w:lineRule="auto" w:line="480" w:before="0" w:after="0"/>
-        <w:jc w:val="center"/>
-        <w:rPr>
-          <w:rFonts w:ascii="Arial" w:hAnsi="Arial" w:cs="Arial"/>
-          <w:sz w:val="24"/>
-        </w:rPr>
+        <w:spacing w:lineRule="auto" w:line="480" w:before="0" w:after="0"/>
+        <w:jc w:val="center"/>
+        <w:rPr/>
       </w:pPr>
       <w:r>
         <w:rPr>
@@ -1816,10 +1797,7 @@
         <w:pStyle w:val="Normal"/>
         <w:spacing w:lineRule="auto" w:line="240" w:before="0" w:after="0"/>
         <w:jc w:val="center"/>
-        <w:rPr>
-          <w:rFonts w:ascii="Arial" w:hAnsi="Arial" w:cs="Arial"/>
-          <w:sz w:val="24"/>
-        </w:rPr>
+        <w:rPr/>
       </w:pPr>
       <w:r>
         <w:rPr/>
@@ -1900,6 +1878,22 @@
     <w:p>
       <w:pPr>
         <w:pStyle w:val="Normal"/>
+        <w:spacing w:lineRule="auto" w:line="240" w:before="0" w:after="0"/>
+        <w:jc w:val="center"/>
+        <w:rPr>
+          <w:rFonts w:ascii="Arial" w:hAnsi="Arial" w:cs="Arial"/>
+          <w:b/>
+          <w:b/>
+          <w:sz w:val="24"/>
+        </w:rPr>
+      </w:pPr>
+      <w:r>
+        <w:rPr/>
+      </w:r>
+    </w:p>
+    <w:p>
+      <w:pPr>
+        <w:pStyle w:val="Normal"/>
         <w:spacing w:lineRule="auto" w:line="480" w:before="0" w:after="0"/>
         <w:rPr>
           <w:rFonts w:ascii="Arial" w:hAnsi="Arial" w:cs="Arial"/>
@@ -2656,7 +2650,7 @@
         <w:docPartGallery w:val="Page Numbers (Top of Page)"/>
         <w:docPartUnique w:val="true"/>
       </w:docPartObj>
-      <w:id w:val="620728934"/>
+      <w:id w:val="1474498823"/>
     </w:sdtPr>
     <w:sdtContent>
       <w:p>

</xml_diff>

<commit_message>
Updated Thesis Documentation Still can't quite get GUI to work.
</commit_message>
<xml_diff>
--- a/Documentation/Thesis.docx
+++ b/Documentation/Thesis.docx
@@ -13,8 +13,6 @@
           <w:sz w:val="24"/>
         </w:rPr>
       </w:pPr>
-      <w:bookmarkStart w:id="0" w:name="_GoBack"/>
-      <w:bookmarkEnd w:id="0"/>
     </w:p>
     <w:p>
       <w:pPr>
@@ -2173,7 +2171,7 @@
               </wp:anchor>
             </w:drawing>
           </mc:Choice>
-          <mc:Fallback xmlns:w16se="http://schemas.microsoft.com/office/word/2015/wordml/symex" xmlns:cx5="http://schemas.microsoft.com/office/drawing/2016/5/11/chartex" xmlns:cx4="http://schemas.microsoft.com/office/drawing/2016/5/10/chartex" xmlns:cx3="http://schemas.microsoft.com/office/drawing/2016/5/9/chartex" xmlns:cx2="http://schemas.microsoft.com/office/drawing/2015/10/21/chartex" xmlns:cx1="http://schemas.microsoft.com/office/drawing/2015/9/8/chartex" xmlns:cx="http://schemas.microsoft.com/office/drawing/2014/chartex">
+          <mc:Fallback>
             <w:pict>
               <v:shapetype w14:anchorId="79AB52DB" id="_x0000_t202" coordsize="21600,21600" o:spt="202" path="m,l,21600r21600,l21600,xe">
                 <v:stroke joinstyle="miter"/>
@@ -2264,7 +2262,7 @@
               </wp:anchor>
             </w:drawing>
           </mc:Choice>
-          <mc:Fallback xmlns:w16se="http://schemas.microsoft.com/office/word/2015/wordml/symex" xmlns:cx5="http://schemas.microsoft.com/office/drawing/2016/5/11/chartex" xmlns:cx4="http://schemas.microsoft.com/office/drawing/2016/5/10/chartex" xmlns:cx3="http://schemas.microsoft.com/office/drawing/2016/5/9/chartex" xmlns:cx2="http://schemas.microsoft.com/office/drawing/2015/10/21/chartex" xmlns:cx1="http://schemas.microsoft.com/office/drawing/2015/9/8/chartex" xmlns:cx="http://schemas.microsoft.com/office/drawing/2014/chartex">
+          <mc:Fallback>
             <w:pict>
               <v:shape w14:anchorId="48B151B9" id="Text Box 8" o:spid="_x0000_s1027" type="#_x0000_t202" style="position:absolute;left:0;text-align:left;margin-left:374.45pt;margin-top:5.9pt;width:37.2pt;height:21.7pt;z-index:251660288;visibility:visible;mso-wrap-style:square;mso-width-percent:0;mso-height-percent:0;mso-wrap-distance-left:9pt;mso-wrap-distance-top:0;mso-wrap-distance-right:9pt;mso-wrap-distance-bottom:0;mso-position-horizontal:absolute;mso-position-horizontal-relative:text;mso-position-vertical:absolute;mso-position-vertical-relative:text;mso-width-percent:0;mso-height-percent:0;mso-width-relative:margin;mso-height-relative:margin;v-text-anchor:top" o:gfxdata="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" fillcolor="white [3201]" strokeweight=".5pt">
                 <v:textbox>
@@ -2351,7 +2349,7 @@
               </wp:anchor>
             </w:drawing>
           </mc:Choice>
-          <mc:Fallback xmlns:w16se="http://schemas.microsoft.com/office/word/2015/wordml/symex" xmlns:cx5="http://schemas.microsoft.com/office/drawing/2016/5/11/chartex" xmlns:cx4="http://schemas.microsoft.com/office/drawing/2016/5/10/chartex" xmlns:cx3="http://schemas.microsoft.com/office/drawing/2016/5/9/chartex" xmlns:cx2="http://schemas.microsoft.com/office/drawing/2015/10/21/chartex" xmlns:cx1="http://schemas.microsoft.com/office/drawing/2015/9/8/chartex" xmlns:cx="http://schemas.microsoft.com/office/drawing/2014/chartex">
+          <mc:Fallback>
             <w:pict>
               <v:shape w14:anchorId="73C54425" id="Text Box 5" o:spid="_x0000_s1028" type="#_x0000_t202" style="position:absolute;left:0;text-align:left;margin-left:224.8pt;margin-top:5.9pt;width:37.2pt;height:19.25pt;z-index:251659264;visibility:visible;mso-wrap-style:square;mso-width-percent:0;mso-height-percent:0;mso-wrap-distance-left:9pt;mso-wrap-distance-top:0;mso-wrap-distance-right:9pt;mso-wrap-distance-bottom:0;mso-position-horizontal:absolute;mso-position-horizontal-relative:text;mso-position-vertical:absolute;mso-position-vertical-relative:text;mso-width-percent:0;mso-height-percent:0;mso-width-relative:margin;mso-height-relative:margin;v-text-anchor:top" o:gfxdata="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" fillcolor="white [3201]" strokeweight=".5pt">
                 <v:textbox>
@@ -3287,17 +3285,179 @@
         <w:rPr>
           <w:rFonts w:ascii="Arial" w:hAnsi="Arial" w:cs="Arial"/>
           <w:sz w:val="24"/>
-          <w:highlight w:val="cyan"/>
-        </w:rPr>
-        <w:t>[Insert visuals of what the application looks like</w:t>
-      </w:r>
-      <w:r>
-        <w:rPr>
-          <w:rFonts w:ascii="Arial" w:hAnsi="Arial" w:cs="Arial"/>
-          <w:sz w:val="24"/>
-          <w:highlight w:val="cyan"/>
-        </w:rPr>
-        <w:t>]</w:t>
+        </w:rPr>
+        <w:t>The Story Generator Application</w:t>
+      </w:r>
+      <w:r>
+        <w:rPr>
+          <w:rFonts w:ascii="Arial" w:hAnsi="Arial" w:cs="Arial"/>
+          <w:sz w:val="24"/>
+        </w:rPr>
+        <w:t xml:space="preserve"> from the user’</w:t>
+      </w:r>
+      <w:r>
+        <w:rPr>
+          <w:rFonts w:ascii="Arial" w:hAnsi="Arial" w:cs="Arial"/>
+          <w:sz w:val="24"/>
+        </w:rPr>
+        <w:t>s standpoint</w:t>
+      </w:r>
+      <w:r>
+        <w:rPr>
+          <w:rFonts w:ascii="Arial" w:hAnsi="Arial" w:cs="Arial"/>
+          <w:sz w:val="24"/>
+        </w:rPr>
+        <w:t xml:space="preserve"> is fairly simple, consisting of a text field</w:t>
+      </w:r>
+      <w:r>
+        <w:rPr>
+          <w:rFonts w:ascii="Arial" w:hAnsi="Arial" w:cs="Arial"/>
+          <w:sz w:val="24"/>
+        </w:rPr>
+        <w:t xml:space="preserve"> and</w:t>
+      </w:r>
+      <w:r>
+        <w:rPr>
+          <w:rFonts w:ascii="Arial" w:hAnsi="Arial" w:cs="Arial"/>
+          <w:sz w:val="24"/>
+        </w:rPr>
+        <w:t xml:space="preserve"> a generate button, which can be seen in Figure 6 below.</w:t>
+      </w:r>
+    </w:p>
+    <w:p>
+      <w:pPr>
+        <w:spacing w:after="0" w:line="276" w:lineRule="auto"/>
+        <w:jc w:val="center"/>
+        <w:rPr>
+          <w:noProof/>
+        </w:rPr>
+      </w:pPr>
+    </w:p>
+    <w:p>
+      <w:pPr>
+        <w:spacing w:after="0" w:line="276" w:lineRule="auto"/>
+        <w:jc w:val="center"/>
+        <w:rPr>
+          <w:rFonts w:ascii="Arial" w:hAnsi="Arial" w:cs="Arial"/>
+          <w:b/>
+          <w:bCs/>
+        </w:rPr>
+      </w:pPr>
+      <w:r>
+        <w:rPr>
+          <w:noProof/>
+        </w:rPr>
+        <w:drawing>
+          <wp:inline distT="0" distB="0" distL="0" distR="0" wp14:anchorId="2B49ED77" wp14:editId="33767917">
+            <wp:extent cx="4696364" cy="3343275"/>
+            <wp:effectExtent l="0" t="0" r="9525" b="0"/>
+            <wp:docPr id="16" name="Picture 16"/>
+            <wp:cNvGraphicFramePr>
+              <a:graphicFrameLocks xmlns:a="http://schemas.openxmlformats.org/drawingml/2006/main" noChangeAspect="1"/>
+            </wp:cNvGraphicFramePr>
+            <a:graphic xmlns:a="http://schemas.openxmlformats.org/drawingml/2006/main">
+              <a:graphicData uri="http://schemas.openxmlformats.org/drawingml/2006/picture">
+                <pic:pic xmlns:pic="http://schemas.openxmlformats.org/drawingml/2006/picture">
+                  <pic:nvPicPr>
+                    <pic:cNvPr id="1" name=""/>
+                    <pic:cNvPicPr/>
+                  </pic:nvPicPr>
+                  <pic:blipFill rotWithShape="1">
+                    <a:blip r:embed="rId15"/>
+                    <a:srcRect b="5831"/>
+                    <a:stretch/>
+                  </pic:blipFill>
+                  <pic:spPr bwMode="auto">
+                    <a:xfrm>
+                      <a:off x="0" y="0"/>
+                      <a:ext cx="4715790" cy="3357104"/>
+                    </a:xfrm>
+                    <a:prstGeom prst="rect">
+                      <a:avLst/>
+                    </a:prstGeom>
+                    <a:ln>
+                      <a:noFill/>
+                    </a:ln>
+                    <a:extLst>
+                      <a:ext uri="{53640926-AAD7-44D8-BBD7-CCE9431645EC}">
+                        <a14:shadowObscured xmlns:a14="http://schemas.microsoft.com/office/drawing/2010/main"/>
+                      </a:ext>
+                    </a:extLst>
+                  </pic:spPr>
+                </pic:pic>
+              </a:graphicData>
+            </a:graphic>
+          </wp:inline>
+        </w:drawing>
+      </w:r>
+    </w:p>
+    <w:p>
+      <w:pPr>
+        <w:spacing w:after="0" w:line="480" w:lineRule="auto"/>
+        <w:jc w:val="center"/>
+        <w:rPr>
+          <w:rFonts w:ascii="Arial" w:hAnsi="Arial" w:cs="Arial"/>
+          <w:bCs/>
+        </w:rPr>
+      </w:pPr>
+      <w:r>
+        <w:rPr>
+          <w:rFonts w:ascii="Arial" w:hAnsi="Arial" w:cs="Arial"/>
+          <w:b/>
+          <w:bCs/>
+        </w:rPr>
+        <w:t>Figure 6</w:t>
+      </w:r>
+    </w:p>
+    <w:p>
+      <w:pPr>
+        <w:spacing w:after="0" w:line="480" w:lineRule="auto"/>
+        <w:rPr>
+          <w:rFonts w:ascii="Arial" w:hAnsi="Arial" w:cs="Arial"/>
+          <w:b/>
+          <w:bCs/>
+        </w:rPr>
+      </w:pPr>
+      <w:r>
+        <w:rPr>
+          <w:rFonts w:ascii="Arial" w:hAnsi="Arial" w:cs="Arial"/>
+          <w:b/>
+          <w:bCs/>
+          <w:sz w:val="24"/>
+        </w:rPr>
+        <w:lastRenderedPageBreak/>
+        <w:t>How it Works</w:t>
+      </w:r>
+    </w:p>
+    <w:p>
+      <w:pPr>
+        <w:spacing w:after="0" w:line="480" w:lineRule="auto"/>
+        <w:rPr>
+          <w:rFonts w:ascii="Arial" w:hAnsi="Arial" w:cs="Arial"/>
+          <w:sz w:val="24"/>
+        </w:rPr>
+      </w:pPr>
+      <w:r>
+        <w:rPr>
+          <w:rFonts w:ascii="Arial" w:hAnsi="Arial" w:cs="Arial"/>
+          <w:sz w:val="24"/>
+        </w:rPr>
+        <w:tab/>
+        <w:t xml:space="preserve">The Story Generator Application </w:t>
+      </w:r>
+      <w:r>
+        <w:rPr>
+          <w:rFonts w:ascii="Arial" w:hAnsi="Arial" w:cs="Arial"/>
+          <w:sz w:val="24"/>
+        </w:rPr>
+        <w:t>uses a pre</w:t>
+      </w:r>
+      <w:r>
+        <w:rPr>
+          <w:rFonts w:ascii="Arial" w:hAnsi="Arial" w:cs="Arial"/>
+          <w:sz w:val="24"/>
+        </w:rPr>
+        <w:t>set</w:t>
       </w:r>
       <w:r>
         <w:rPr>
@@ -3306,103 +3466,115 @@
         </w:rPr>
         <w:t xml:space="preserve"> </w:t>
       </w:r>
-    </w:p>
-    <w:p>
-      <w:pPr>
-        <w:spacing w:after="0" w:line="480" w:lineRule="auto"/>
-        <w:rPr>
-          <w:rFonts w:ascii="Arial" w:hAnsi="Arial" w:cs="Arial"/>
-          <w:b/>
+      <w:r>
+        <w:rPr>
+          <w:rFonts w:ascii="Arial" w:hAnsi="Arial" w:cs="Arial"/>
+          <w:sz w:val="24"/>
+        </w:rPr>
+        <w:t>probability tree, which contains all of the story scene information. When the user clicks the “Generate” button, the application moves through the probability tree scenes and displays the scene text for each of the chosen scenes. This text will reset every time the user clicks the “Generate” button, and a new story will be generated.</w:t>
+      </w:r>
+    </w:p>
+    <w:p>
+      <w:pPr>
+        <w:spacing w:after="0" w:line="480" w:lineRule="auto"/>
+        <w:rPr>
+          <w:rFonts w:ascii="Arial" w:hAnsi="Arial" w:cs="Arial"/>
+          <w:sz w:val="24"/>
+        </w:rPr>
+      </w:pPr>
+      <w:r>
+        <w:rPr>
+          <w:rFonts w:ascii="Arial" w:hAnsi="Arial" w:cs="Arial"/>
+          <w:b/>
+          <w:sz w:val="24"/>
+        </w:rPr>
+        <w:t>Future Improvements</w:t>
+      </w:r>
+    </w:p>
+    <w:p>
+      <w:pPr>
+        <w:spacing w:after="0" w:line="480" w:lineRule="auto"/>
+        <w:rPr>
+          <w:rFonts w:ascii="Arial" w:hAnsi="Arial" w:cs="Arial"/>
+          <w:sz w:val="24"/>
+        </w:rPr>
+      </w:pPr>
+      <w:r>
+        <w:rPr>
+          <w:rFonts w:ascii="Arial" w:hAnsi="Arial" w:cs="Arial"/>
+          <w:sz w:val="24"/>
+        </w:rPr>
+        <w:tab/>
+      </w:r>
+      <w:r>
+        <w:rPr>
+          <w:rFonts w:ascii="Arial" w:hAnsi="Arial" w:cs="Arial"/>
+          <w:sz w:val="24"/>
+        </w:rPr>
+        <w:t>The Story Generator application itself is a fairly simple application designed for the purpose of illustrating the probability tree structure with AI. Some suggested improvements of this application include:</w:t>
+      </w:r>
+    </w:p>
+    <w:p>
+      <w:pPr>
+        <w:pStyle w:val="ListParagraph"/>
+        <w:numPr>
+          <w:ilvl w:val="0"/>
+          <w:numId w:val="2"/>
+        </w:numPr>
+        <w:spacing w:after="0" w:line="480" w:lineRule="auto"/>
+        <w:rPr>
+          <w:rFonts w:ascii="Arial" w:hAnsi="Arial" w:cs="Arial"/>
           <w:bCs/>
         </w:rPr>
       </w:pPr>
       <w:r>
         <w:rPr>
           <w:rFonts w:ascii="Arial" w:hAnsi="Arial" w:cs="Arial"/>
-          <w:sz w:val="24"/>
-        </w:rPr>
-        <w:tab/>
-        <w:t>The Story Generator Application</w:t>
-      </w:r>
-      <w:r>
-        <w:rPr>
-          <w:rFonts w:ascii="Arial" w:hAnsi="Arial" w:cs="Arial"/>
-          <w:sz w:val="24"/>
-        </w:rPr>
-        <w:t xml:space="preserve"> from the user’</w:t>
-      </w:r>
-      <w:r>
-        <w:rPr>
-          <w:rFonts w:ascii="Arial" w:hAnsi="Arial" w:cs="Arial"/>
-          <w:sz w:val="24"/>
-        </w:rPr>
-        <w:t>s standpoint…</w:t>
-      </w:r>
-      <w:r>
-        <w:rPr>
-          <w:rFonts w:ascii="Arial" w:hAnsi="Arial" w:cs="Arial"/>
-          <w:sz w:val="24"/>
-        </w:rPr>
-        <w:t xml:space="preserve"> </w:t>
-      </w:r>
-      <w:r>
-        <w:rPr>
-          <w:rFonts w:ascii="Arial" w:hAnsi="Arial" w:cs="Arial"/>
-          <w:sz w:val="24"/>
-          <w:highlight w:val="cyan"/>
-        </w:rPr>
-        <w:t>[Elaborate.]</w:t>
-      </w:r>
-    </w:p>
-    <w:p>
-      <w:pPr>
-        <w:spacing w:after="0" w:line="480" w:lineRule="auto"/>
-        <w:rPr>
-          <w:rFonts w:ascii="Arial" w:hAnsi="Arial" w:cs="Arial"/>
-          <w:b/>
           <w:bCs/>
         </w:rPr>
-      </w:pPr>
-      <w:r>
-        <w:rPr>
-          <w:rFonts w:ascii="Arial" w:hAnsi="Arial" w:cs="Arial"/>
-          <w:b/>
+        <w:t>Loading a custom Probability Tree File</w:t>
+      </w:r>
+    </w:p>
+    <w:p>
+      <w:pPr>
+        <w:pStyle w:val="ListParagraph"/>
+        <w:numPr>
+          <w:ilvl w:val="0"/>
+          <w:numId w:val="2"/>
+        </w:numPr>
+        <w:spacing w:after="0" w:line="480" w:lineRule="auto"/>
+        <w:rPr>
+          <w:rFonts w:ascii="Arial" w:hAnsi="Arial" w:cs="Arial"/>
           <w:bCs/>
-          <w:sz w:val="24"/>
-        </w:rPr>
-        <w:t>How it Works</w:t>
-      </w:r>
-    </w:p>
-    <w:p>
-      <w:pPr>
-        <w:spacing w:after="0" w:line="480" w:lineRule="auto"/>
-        <w:rPr>
-          <w:rFonts w:ascii="Arial" w:hAnsi="Arial" w:cs="Arial"/>
-          <w:b/>
+        </w:rPr>
+      </w:pPr>
+      <w:r>
+        <w:rPr>
+          <w:rFonts w:ascii="Arial" w:hAnsi="Arial" w:cs="Arial"/>
           <w:bCs/>
         </w:rPr>
-      </w:pPr>
-      <w:r>
-        <w:rPr>
-          <w:rFonts w:ascii="Arial" w:hAnsi="Arial" w:cs="Arial"/>
-          <w:sz w:val="24"/>
-        </w:rPr>
-        <w:tab/>
-      </w:r>
-      <w:r>
-        <w:rPr>
-          <w:rFonts w:ascii="Arial" w:hAnsi="Arial" w:cs="Arial"/>
-          <w:sz w:val="24"/>
-          <w:highlight w:val="cyan"/>
-        </w:rPr>
-        <w:t>[Elaborate.]</w:t>
-      </w:r>
-      <w:r>
-        <w:rPr>
-          <w:rFonts w:ascii="Arial" w:hAnsi="Arial" w:cs="Arial"/>
-          <w:sz w:val="24"/>
-        </w:rPr>
-        <w:t xml:space="preserve"> </w:t>
+        <w:t>Save Button</w:t>
+      </w:r>
+    </w:p>
+    <w:p>
+      <w:pPr>
+        <w:pStyle w:val="ListParagraph"/>
+        <w:numPr>
+          <w:ilvl w:val="0"/>
+          <w:numId w:val="2"/>
+        </w:numPr>
+        <w:spacing w:after="0" w:line="480" w:lineRule="auto"/>
+        <w:rPr>
+          <w:rFonts w:ascii="Arial" w:hAnsi="Arial" w:cs="Arial"/>
+          <w:bCs/>
+        </w:rPr>
+      </w:pPr>
+      <w:r>
+        <w:rPr>
+          <w:rFonts w:ascii="Arial" w:hAnsi="Arial" w:cs="Arial"/>
+          <w:bCs/>
+        </w:rPr>
+        <w:t>Graphics for Story Illustrations</w:t>
       </w:r>
     </w:p>
     <w:p>
@@ -3496,26 +3668,91 @@
         <w:rPr>
           <w:rFonts w:ascii="Arial" w:hAnsi="Arial" w:cs="Arial"/>
           <w:sz w:val="24"/>
-          <w:szCs w:val="24"/>
-        </w:rPr>
-      </w:pPr>
-      <w:r>
-        <w:rPr>
-          <w:rFonts w:ascii="Arial" w:hAnsi="Arial" w:cs="Arial"/>
-          <w:sz w:val="24"/>
-          <w:szCs w:val="24"/>
           <w:highlight w:val="cyan"/>
         </w:rPr>
-        <w:t>[Insert image of probability tree</w:t>
-      </w:r>
-      <w:r>
-        <w:rPr>
-          <w:rFonts w:ascii="Arial" w:hAnsi="Arial" w:cs="Arial"/>
-          <w:sz w:val="24"/>
-          <w:szCs w:val="24"/>
-        </w:rPr>
-        <w:t xml:space="preserve">] </w:t>
-      </w:r>
+      </w:pPr>
+      <w:r>
+        <w:rPr>
+          <w:rFonts w:ascii="Arial" w:hAnsi="Arial" w:cs="Arial"/>
+          <w:sz w:val="24"/>
+          <w:szCs w:val="24"/>
+          <w:highlight w:val="cyan"/>
+        </w:rPr>
+        <w:t>[Insert image of proba</w:t>
+      </w:r>
+      <w:r>
+        <w:rPr>
+          <w:rFonts w:ascii="Arial" w:hAnsi="Arial" w:cs="Arial"/>
+          <w:sz w:val="24"/>
+          <w:szCs w:val="24"/>
+          <w:highlight w:val="cyan"/>
+        </w:rPr>
+        <w:t>bility tree</w:t>
+      </w:r>
+      <w:r>
+        <w:rPr>
+          <w:rFonts w:ascii="Arial" w:hAnsi="Arial" w:cs="Arial"/>
+          <w:sz w:val="24"/>
+          <w:szCs w:val="24"/>
+          <w:highlight w:val="cyan"/>
+        </w:rPr>
+        <w:t>]</w:t>
+      </w:r>
+      <w:r>
+        <w:rPr>
+          <w:rFonts w:ascii="Arial" w:hAnsi="Arial" w:cs="Arial"/>
+          <w:sz w:val="24"/>
+          <w:highlight w:val="cyan"/>
+        </w:rPr>
+        <w:t xml:space="preserve"> </w:t>
+      </w:r>
+    </w:p>
+    <w:p>
+      <w:pPr>
+        <w:spacing w:after="0" w:line="480" w:lineRule="auto"/>
+        <w:rPr>
+          <w:rFonts w:ascii="Arial" w:hAnsi="Arial" w:cs="Arial"/>
+          <w:sz w:val="24"/>
+          <w:szCs w:val="24"/>
+        </w:rPr>
+      </w:pPr>
+      <w:r>
+        <w:rPr>
+          <w:rFonts w:ascii="Arial" w:hAnsi="Arial" w:cs="Arial"/>
+          <w:sz w:val="24"/>
+          <w:szCs w:val="24"/>
+          <w:highlight w:val="cyan"/>
+        </w:rPr>
+        <w:t>[</w:t>
+      </w:r>
+      <w:r>
+        <w:rPr>
+          <w:rFonts w:ascii="Arial" w:hAnsi="Arial" w:cs="Arial"/>
+          <w:sz w:val="24"/>
+          <w:szCs w:val="24"/>
+          <w:highlight w:val="cyan"/>
+        </w:rPr>
+        <w:t>Elaborate on section</w:t>
+      </w:r>
+      <w:r>
+        <w:rPr>
+          <w:rFonts w:ascii="Arial" w:hAnsi="Arial" w:cs="Arial"/>
+          <w:sz w:val="24"/>
+          <w:szCs w:val="24"/>
+          <w:highlight w:val="cyan"/>
+        </w:rPr>
+        <w:t>]</w:t>
+      </w:r>
+      <w:r>
+        <w:rPr>
+          <w:rFonts w:ascii="Arial" w:hAnsi="Arial" w:cs="Arial"/>
+          <w:sz w:val="24"/>
+          <w:szCs w:val="24"/>
+        </w:rPr>
+        <w:t xml:space="preserve"> </w:t>
+      </w:r>
+      <w:bookmarkStart w:id="0" w:name="_GoBack"/>
+      <w:bookmarkEnd w:id="0"/>
     </w:p>
     <w:p>
       <w:pPr>
@@ -3701,7 +3938,31 @@
           <w:sz w:val="24"/>
           <w:szCs w:val="24"/>
         </w:rPr>
-        <w:t>arry princess</w:t>
+        <w:t xml:space="preserve">arry </w:t>
+      </w:r>
+      <w:r>
+        <w:rPr>
+          <w:rFonts w:ascii="Arial" w:hAnsi="Arial" w:cs="Arial"/>
+          <w:sz w:val="24"/>
+          <w:szCs w:val="24"/>
+        </w:rPr>
+        <w:t xml:space="preserve">a </w:t>
+      </w:r>
+      <w:r>
+        <w:rPr>
+          <w:rFonts w:ascii="Arial" w:hAnsi="Arial" w:cs="Arial"/>
+          <w:sz w:val="24"/>
+          <w:szCs w:val="24"/>
+        </w:rPr>
+        <w:t>princess</w:t>
+      </w:r>
+      <w:r>
+        <w:rPr>
+          <w:rFonts w:ascii="Arial" w:hAnsi="Arial" w:cs="Arial"/>
+          <w:sz w:val="24"/>
+          <w:szCs w:val="24"/>
+        </w:rPr>
+        <w:t xml:space="preserve"> </w:t>
       </w:r>
     </w:p>
     <w:p>
@@ -3724,53 +3985,6 @@
           <w:sz w:val="24"/>
           <w:szCs w:val="24"/>
         </w:rPr>
-        <w:t>G</w:t>
-      </w:r>
-      <w:r>
-        <w:rPr>
-          <w:rFonts w:ascii="Arial" w:hAnsi="Arial" w:cs="Arial"/>
-          <w:sz w:val="24"/>
-          <w:szCs w:val="24"/>
-        </w:rPr>
-        <w:t xml:space="preserve">et kicked out, </w:t>
-      </w:r>
-      <w:r>
-        <w:rPr>
-          <w:rFonts w:ascii="Arial" w:hAnsi="Arial" w:cs="Arial"/>
-          <w:sz w:val="24"/>
-          <w:szCs w:val="24"/>
-        </w:rPr>
-        <w:t>OR</w:t>
-      </w:r>
-      <w:r>
-        <w:rPr>
-          <w:rFonts w:ascii="Arial" w:hAnsi="Arial" w:cs="Arial"/>
-          <w:sz w:val="24"/>
-          <w:szCs w:val="24"/>
-        </w:rPr>
-        <w:t xml:space="preserve"> </w:t>
-      </w:r>
-    </w:p>
-    <w:p>
-      <w:pPr>
-        <w:pStyle w:val="ListParagraph"/>
-        <w:numPr>
-          <w:ilvl w:val="0"/>
-          <w:numId w:val="1"/>
-        </w:numPr>
-        <w:spacing w:after="0" w:line="480" w:lineRule="auto"/>
-        <w:rPr>
-          <w:rFonts w:ascii="Arial" w:hAnsi="Arial" w:cs="Arial"/>
-          <w:sz w:val="24"/>
-          <w:szCs w:val="24"/>
-        </w:rPr>
-      </w:pPr>
-      <w:r>
-        <w:rPr>
-          <w:rFonts w:ascii="Arial" w:hAnsi="Arial" w:cs="Arial"/>
-          <w:sz w:val="24"/>
-          <w:szCs w:val="24"/>
-        </w:rPr>
         <w:t>A</w:t>
       </w:r>
       <w:r>
@@ -3998,7 +4212,7 @@
           <w:rFonts w:ascii="Arial" w:hAnsi="Arial" w:cs="Arial"/>
         </w:rPr>
       </w:pPr>
-      <w:hyperlink r:id="rId15">
+      <w:hyperlink r:id="rId16">
         <w:r>
           <w:rPr>
             <w:rStyle w:val="InternetLink"/>
@@ -4020,7 +4234,7 @@
       </w:r>
     </w:p>
     <w:sectPr>
-      <w:headerReference w:type="default" r:id="rId16"/>
+      <w:headerReference w:type="default" r:id="rId17"/>
       <w:pgSz w:w="12240" w:h="15840"/>
       <w:pgMar w:top="1440" w:right="1440" w:bottom="1440" w:left="1440" w:header="720" w:footer="0" w:gutter="0"/>
       <w:pgNumType w:start="0"/>
@@ -4135,6 +4349,119 @@
 <file path=word/numbering.xml><?xml version="1.0" encoding="utf-8"?>
 <w:numbering xmlns:wpc="http://schemas.microsoft.com/office/word/2010/wordprocessingCanvas" xmlns:mc="http://schemas.openxmlformats.org/markup-compatibility/2006" xmlns:o="urn:schemas-microsoft-com:office:office" xmlns:r="http://schemas.openxmlformats.org/officeDocument/2006/relationships" xmlns:m="http://schemas.openxmlformats.org/officeDocument/2006/math" xmlns:v="urn:schemas-microsoft-com:vml" xmlns:wp14="http://schemas.microsoft.com/office/word/2010/wordprocessingDrawing" xmlns:wp="http://schemas.openxmlformats.org/drawingml/2006/wordprocessingDrawing" xmlns:w10="urn:schemas-microsoft-com:office:word" xmlns:w="http://schemas.openxmlformats.org/wordprocessingml/2006/main" xmlns:w14="http://schemas.microsoft.com/office/word/2010/wordml" xmlns:w15="http://schemas.microsoft.com/office/word/2012/wordml" xmlns:wpg="http://schemas.microsoft.com/office/word/2010/wordprocessingGroup" xmlns:wpi="http://schemas.microsoft.com/office/word/2010/wordprocessingInk" xmlns:wne="http://schemas.microsoft.com/office/word/2006/wordml" xmlns:wps="http://schemas.microsoft.com/office/word/2010/wordprocessingShape" mc:Ignorable="w14 w15 wp14">
   <w:abstractNum w:abstractNumId="0" w15:restartNumberingAfterBreak="0">
+    <w:nsid w:val="20F74D1F"/>
+    <w:multiLevelType w:val="hybridMultilevel"/>
+    <w:tmpl w:val="DA467100"/>
+    <w:lvl w:ilvl="0" w:tplc="86588034">
+      <w:numFmt w:val="bullet"/>
+      <w:lvlText w:val="-"/>
+      <w:lvlJc w:val="left"/>
+      <w:pPr>
+        <w:ind w:left="720" w:hanging="360"/>
+      </w:pPr>
+      <w:rPr>
+        <w:rFonts w:ascii="Arial" w:eastAsiaTheme="minorHAnsi" w:hAnsi="Arial" w:cs="Arial" w:hint="default"/>
+        <w:sz w:val="24"/>
+      </w:rPr>
+    </w:lvl>
+    <w:lvl w:ilvl="1" w:tplc="04090003" w:tentative="1">
+      <w:start w:val="1"/>
+      <w:numFmt w:val="bullet"/>
+      <w:lvlText w:val="o"/>
+      <w:lvlJc w:val="left"/>
+      <w:pPr>
+        <w:ind w:left="1440" w:hanging="360"/>
+      </w:pPr>
+      <w:rPr>
+        <w:rFonts w:ascii="Courier New" w:hAnsi="Courier New" w:cs="Courier New" w:hint="default"/>
+      </w:rPr>
+    </w:lvl>
+    <w:lvl w:ilvl="2" w:tplc="04090005" w:tentative="1">
+      <w:start w:val="1"/>
+      <w:numFmt w:val="bullet"/>
+      <w:lvlText w:val=""/>
+      <w:lvlJc w:val="left"/>
+      <w:pPr>
+        <w:ind w:left="2160" w:hanging="360"/>
+      </w:pPr>
+      <w:rPr>
+        <w:rFonts w:ascii="Wingdings" w:hAnsi="Wingdings" w:hint="default"/>
+      </w:rPr>
+    </w:lvl>
+    <w:lvl w:ilvl="3" w:tplc="04090001" w:tentative="1">
+      <w:start w:val="1"/>
+      <w:numFmt w:val="bullet"/>
+      <w:lvlText w:val=""/>
+      <w:lvlJc w:val="left"/>
+      <w:pPr>
+        <w:ind w:left="2880" w:hanging="360"/>
+      </w:pPr>
+      <w:rPr>
+        <w:rFonts w:ascii="Symbol" w:hAnsi="Symbol" w:hint="default"/>
+      </w:rPr>
+    </w:lvl>
+    <w:lvl w:ilvl="4" w:tplc="04090003" w:tentative="1">
+      <w:start w:val="1"/>
+      <w:numFmt w:val="bullet"/>
+      <w:lvlText w:val="o"/>
+      <w:lvlJc w:val="left"/>
+      <w:pPr>
+        <w:ind w:left="3600" w:hanging="360"/>
+      </w:pPr>
+      <w:rPr>
+        <w:rFonts w:ascii="Courier New" w:hAnsi="Courier New" w:cs="Courier New" w:hint="default"/>
+      </w:rPr>
+    </w:lvl>
+    <w:lvl w:ilvl="5" w:tplc="04090005" w:tentative="1">
+      <w:start w:val="1"/>
+      <w:numFmt w:val="bullet"/>
+      <w:lvlText w:val=""/>
+      <w:lvlJc w:val="left"/>
+      <w:pPr>
+        <w:ind w:left="4320" w:hanging="360"/>
+      </w:pPr>
+      <w:rPr>
+        <w:rFonts w:ascii="Wingdings" w:hAnsi="Wingdings" w:hint="default"/>
+      </w:rPr>
+    </w:lvl>
+    <w:lvl w:ilvl="6" w:tplc="04090001" w:tentative="1">
+      <w:start w:val="1"/>
+      <w:numFmt w:val="bullet"/>
+      <w:lvlText w:val=""/>
+      <w:lvlJc w:val="left"/>
+      <w:pPr>
+        <w:ind w:left="5040" w:hanging="360"/>
+      </w:pPr>
+      <w:rPr>
+        <w:rFonts w:ascii="Symbol" w:hAnsi="Symbol" w:hint="default"/>
+      </w:rPr>
+    </w:lvl>
+    <w:lvl w:ilvl="7" w:tplc="04090003" w:tentative="1">
+      <w:start w:val="1"/>
+      <w:numFmt w:val="bullet"/>
+      <w:lvlText w:val="o"/>
+      <w:lvlJc w:val="left"/>
+      <w:pPr>
+        <w:ind w:left="5760" w:hanging="360"/>
+      </w:pPr>
+      <w:rPr>
+        <w:rFonts w:ascii="Courier New" w:hAnsi="Courier New" w:cs="Courier New" w:hint="default"/>
+      </w:rPr>
+    </w:lvl>
+    <w:lvl w:ilvl="8" w:tplc="04090005" w:tentative="1">
+      <w:start w:val="1"/>
+      <w:numFmt w:val="bullet"/>
+      <w:lvlText w:val=""/>
+      <w:lvlJc w:val="left"/>
+      <w:pPr>
+        <w:ind w:left="6480" w:hanging="360"/>
+      </w:pPr>
+      <w:rPr>
+        <w:rFonts w:ascii="Wingdings" w:hAnsi="Wingdings" w:hint="default"/>
+      </w:rPr>
+    </w:lvl>
+  </w:abstractNum>
+  <w:abstractNum w:abstractNumId="1" w15:restartNumberingAfterBreak="0">
     <w:nsid w:val="428E0DE4"/>
     <w:multiLevelType w:val="hybridMultilevel"/>
     <w:tmpl w:val="50CC0204"/>
@@ -4247,6 +4574,9 @@
     </w:lvl>
   </w:abstractNum>
   <w:num w:numId="1">
+    <w:abstractNumId w:val="1"/>
+  </w:num>
+  <w:num w:numId="2">
     <w:abstractNumId w:val="0"/>
   </w:num>
 </w:numbering>

</xml_diff>